<commit_message>
Updated project timeline to reflect Week 2 project skeleton development
</commit_message>
<xml_diff>
--- a/ProjectTimeline.docx
+++ b/ProjectTimeline.docx
@@ -103,6 +103,15 @@
         </w:rPr>
         <w:t>Design</w:t>
       </w:r>
+      <w:r>
+        <w:rPr>
+          <w:b/>
+          <w:bCs/>
+        </w:rPr>
+        <w:t xml:space="preserve"> and Project Skeleton</w:t>
+      </w:r>
+      <w:bookmarkStart w:id="0" w:name="_GoBack"/>
+      <w:bookmarkEnd w:id="0"/>
     </w:p>
     <w:p>
       <w:r>
@@ -376,8 +385,6 @@
       <w:r>
         <w:t xml:space="preserve"> </w:t>
       </w:r>
-      <w:bookmarkStart w:id="0" w:name="_GoBack"/>
-      <w:bookmarkEnd w:id="0"/>
     </w:p>
     <w:sectPr>
       <w:pgSz w:w="11906" w:h="16838"/>

</xml_diff>